<commit_message>
Fetch data from MLB
</commit_message>
<xml_diff>
--- a/Data Required.docx
+++ b/Data Required.docx
@@ -232,8 +232,16 @@
         <w:rPr>
           <w:lang w:val="en-US"/>
         </w:rPr>
-        <w:t>Recap of required info :</w:t>
-      </w:r>
+        <w:t xml:space="preserve">Recap of required </w:t>
+      </w:r>
+      <w:proofErr w:type="gramStart"/>
+      <w:r>
+        <w:rPr>
+          <w:lang w:val="en-US"/>
+        </w:rPr>
+        <w:t>info :</w:t>
+      </w:r>
+      <w:proofErr w:type="gramEnd"/>
     </w:p>
     <w:p>
       <w:pPr>
@@ -257,8 +265,16 @@
         <w:rPr>
           <w:lang w:val="en-US"/>
         </w:rPr>
-        <w:t>Play by play data of individual games</w:t>
-      </w:r>
+        <w:t xml:space="preserve">Play by play data of individual </w:t>
+      </w:r>
+      <w:proofErr w:type="gramStart"/>
+      <w:r>
+        <w:rPr>
+          <w:lang w:val="en-US"/>
+        </w:rPr>
+        <w:t>games</w:t>
+      </w:r>
+      <w:proofErr w:type="gramEnd"/>
     </w:p>
     <w:p>
       <w:pPr>
@@ -330,7 +346,21 @@
         <w:rPr>
           <w:lang w:val="en-US"/>
         </w:rPr>
-        <w:t>Player stats (nb of stolen base attempts, success rates, caught stealing, base running speed</w:t>
+        <w:t>Player stats (</w:t>
+      </w:r>
+      <w:proofErr w:type="spellStart"/>
+      <w:r>
+        <w:rPr>
+          <w:lang w:val="en-US"/>
+        </w:rPr>
+        <w:t>nb</w:t>
+      </w:r>
+      <w:proofErr w:type="spellEnd"/>
+      <w:r>
+        <w:rPr>
+          <w:lang w:val="en-US"/>
+        </w:rPr>
+        <w:t xml:space="preserve"> of stolen base attempts, success rates, caught stealing, base running speed</w:t>
       </w:r>
       <w:r>
         <w:rPr>
@@ -349,7 +379,21 @@
         <w:rPr>
           <w:lang w:val="en-US"/>
         </w:rPr>
-        <w:t>Are there specific players that should attempt more base stealing? Are there ways to identify if a rookie is gonna be a good base stealer?</w:t>
+        <w:t xml:space="preserve">Are there specific players that should attempt more base stealing? Are there ways to identify if a rookie is </w:t>
+      </w:r>
+      <w:proofErr w:type="spellStart"/>
+      <w:r>
+        <w:rPr>
+          <w:lang w:val="en-US"/>
+        </w:rPr>
+        <w:t>gonna</w:t>
+      </w:r>
+      <w:proofErr w:type="spellEnd"/>
+      <w:r>
+        <w:rPr>
+          <w:lang w:val="en-US"/>
+        </w:rPr>
+        <w:t xml:space="preserve"> be a good base stealer?</w:t>
       </w:r>
     </w:p>
     <w:p>
@@ -367,8 +411,16 @@
         <w:rPr>
           <w:lang w:val="en-US"/>
         </w:rPr>
-        <w:t>Team success rates for stealing bases and success rates against other teams</w:t>
-      </w:r>
+        <w:t xml:space="preserve">Team success rates for stealing bases and success rates against other </w:t>
+      </w:r>
+      <w:proofErr w:type="gramStart"/>
+      <w:r>
+        <w:rPr>
+          <w:lang w:val="en-US"/>
+        </w:rPr>
+        <w:t>teams</w:t>
+      </w:r>
+      <w:proofErr w:type="gramEnd"/>
     </w:p>
     <w:p>
       <w:pPr>
@@ -382,7 +434,21 @@
           <w:lang w:val="en-US"/>
         </w:rPr>
         <w:lastRenderedPageBreak/>
-        <w:t>Is that strategy gonna change depending on which team they play against? Are certain teams better at stealing bases? If you are a player wanting to develop that part of your skills, are there certain teams you might be interested in joining?</w:t>
+        <w:t xml:space="preserve">Is that strategy </w:t>
+      </w:r>
+      <w:proofErr w:type="spellStart"/>
+      <w:r>
+        <w:rPr>
+          <w:lang w:val="en-US"/>
+        </w:rPr>
+        <w:t>gonna</w:t>
+      </w:r>
+      <w:proofErr w:type="spellEnd"/>
+      <w:r>
+        <w:rPr>
+          <w:lang w:val="en-US"/>
+        </w:rPr>
+        <w:t xml:space="preserve"> change depending on which team they play against? Are certain teams better at stealing bases? If you are a player wanting to develop that part of your skills, are there certain teams you might be interested in joining?</w:t>
       </w:r>
     </w:p>
     <w:p>
@@ -400,7 +466,21 @@
         <w:rPr>
           <w:lang w:val="en-US"/>
         </w:rPr>
-        <w:t>Pitcher – catcher : Stolen base prevention, caught stealing, pickoff attempts, pop time, runners caught stealing</w:t>
+        <w:t xml:space="preserve">Pitcher – </w:t>
+      </w:r>
+      <w:proofErr w:type="gramStart"/>
+      <w:r>
+        <w:rPr>
+          <w:lang w:val="en-US"/>
+        </w:rPr>
+        <w:t>catcher :</w:t>
+      </w:r>
+      <w:proofErr w:type="gramEnd"/>
+      <w:r>
+        <w:rPr>
+          <w:lang w:val="en-US"/>
+        </w:rPr>
+        <w:t xml:space="preserve"> Stolen base prevention, caught stealing, pickoff attempts, pop time, runners caught stealing</w:t>
       </w:r>
     </w:p>
     <w:p>
@@ -426,6 +506,18 @@
         </w:rPr>
         <w:t>of pitcher</w:t>
       </w:r>
+    </w:p>
+    <w:p>
+      <w:pPr>
+        <w:pStyle w:val="Paragraphedeliste"/>
+        <w:numPr>
+          <w:ilvl w:val="0"/>
+          <w:numId w:val="2"/>
+        </w:numPr>
+        <w:rPr>
+          <w:lang w:val="en-US"/>
+        </w:rPr>
+      </w:pPr>
     </w:p>
     <w:sectPr>
       <w:pgSz w:w="11906" w:h="16838"/>

</xml_diff>